<commit_message>
Kickstarter Campaign report updated
A few changes made to my report to update the format a bit.
</commit_message>
<xml_diff>
--- a/KickstarterCampaignreport.docx
+++ b/KickstarterCampaignreport.docx
@@ -185,10 +185,20 @@
       <w:pPr>
         <w:jc w:val="center"/>
         <w:rPr>
-          <w:sz w:val="28"/>
-          <w:szCs w:val="28"/>
-        </w:rPr>
-      </w:pPr>
+          <w:b/>
+          <w:sz w:val="28"/>
+          <w:szCs w:val="28"/>
+        </w:rPr>
+      </w:pPr>
+      <w:r>
+        <w:rPr>
+          <w:b/>
+          <w:sz w:val="28"/>
+          <w:szCs w:val="28"/>
+        </w:rPr>
+        <w:lastRenderedPageBreak/>
+        <w:t>Summary</w:t>
+      </w:r>
     </w:p>
     <w:p>
       <w:pPr>
@@ -417,18 +427,18 @@
         </w:numPr>
         <w:spacing w:before="100" w:beforeAutospacing="1" w:after="100" w:afterAutospacing="1" w:line="240" w:lineRule="auto"/>
         <w:rPr>
-          <w:rFonts w:ascii="Segoe UI" w:eastAsia="Times New Roman" w:hAnsi="Segoe UI" w:cs="Segoe UI"/>
+          <w:rFonts w:eastAsia="Times New Roman" w:cstheme="minorHAnsi"/>
           <w:color w:val="24292E"/>
-          <w:sz w:val="24"/>
-          <w:szCs w:val="24"/>
-        </w:rPr>
-      </w:pPr>
-      <w:r>
-        <w:rPr>
-          <w:rFonts w:ascii="Segoe UI" w:eastAsia="Times New Roman" w:hAnsi="Segoe UI" w:cs="Segoe UI"/>
+          <w:sz w:val="26"/>
+          <w:szCs w:val="26"/>
+        </w:rPr>
+      </w:pPr>
+      <w:r>
+        <w:rPr>
+          <w:rFonts w:eastAsia="Times New Roman" w:cstheme="minorHAnsi"/>
           <w:color w:val="24292E"/>
-          <w:sz w:val="24"/>
-          <w:szCs w:val="24"/>
+          <w:sz w:val="26"/>
+          <w:szCs w:val="26"/>
         </w:rPr>
         <w:t>What are three conclusions we can make about Kickstarter campaigns given the provided data?</w:t>
       </w:r>
@@ -441,18 +451,18 @@
         </w:numPr>
         <w:spacing w:before="60" w:after="100" w:afterAutospacing="1" w:line="240" w:lineRule="auto"/>
         <w:rPr>
-          <w:rFonts w:ascii="Segoe UI" w:eastAsia="Times New Roman" w:hAnsi="Segoe UI" w:cs="Segoe UI"/>
+          <w:rFonts w:eastAsia="Times New Roman" w:cstheme="minorHAnsi"/>
           <w:color w:val="24292E"/>
-          <w:sz w:val="24"/>
-          <w:szCs w:val="24"/>
-        </w:rPr>
-      </w:pPr>
-      <w:r>
-        <w:rPr>
-          <w:rFonts w:ascii="Segoe UI" w:eastAsia="Times New Roman" w:hAnsi="Segoe UI" w:cs="Segoe UI"/>
+          <w:sz w:val="26"/>
+          <w:szCs w:val="26"/>
+        </w:rPr>
+      </w:pPr>
+      <w:r>
+        <w:rPr>
+          <w:rFonts w:eastAsia="Times New Roman" w:cstheme="minorHAnsi"/>
           <w:color w:val="24292E"/>
-          <w:sz w:val="24"/>
-          <w:szCs w:val="24"/>
+          <w:sz w:val="26"/>
+          <w:szCs w:val="26"/>
         </w:rPr>
         <w:t>What are some of the limitations of this dataset?</w:t>
       </w:r>
@@ -465,35 +475,53 @@
         </w:numPr>
         <w:spacing w:before="60" w:after="100" w:afterAutospacing="1" w:line="240" w:lineRule="auto"/>
         <w:rPr>
-          <w:rFonts w:ascii="Segoe UI" w:eastAsia="Times New Roman" w:hAnsi="Segoe UI" w:cs="Segoe UI"/>
+          <w:rFonts w:eastAsia="Times New Roman" w:cstheme="minorHAnsi"/>
           <w:color w:val="24292E"/>
-          <w:sz w:val="24"/>
-          <w:szCs w:val="24"/>
-        </w:rPr>
-      </w:pPr>
-      <w:r>
-        <w:rPr>
-          <w:rFonts w:ascii="Segoe UI" w:eastAsia="Times New Roman" w:hAnsi="Segoe UI" w:cs="Segoe UI"/>
+          <w:sz w:val="26"/>
+          <w:szCs w:val="26"/>
+        </w:rPr>
+      </w:pPr>
+      <w:r>
+        <w:rPr>
+          <w:rFonts w:eastAsia="Times New Roman" w:cstheme="minorHAnsi"/>
           <w:color w:val="24292E"/>
-          <w:sz w:val="24"/>
-          <w:szCs w:val="24"/>
+          <w:sz w:val="26"/>
+          <w:szCs w:val="26"/>
         </w:rPr>
         <w:t>What are some other possible tables/graphs that we could create?</w:t>
       </w:r>
     </w:p>
     <w:p>
       <w:pPr>
-        <w:rPr>
-          <w:sz w:val="28"/>
-          <w:szCs w:val="28"/>
-        </w:rPr>
-      </w:pPr>
-      <w:r>
-        <w:rPr>
+        <w:jc w:val="center"/>
+        <w:rPr>
+          <w:b/>
+          <w:sz w:val="28"/>
+          <w:szCs w:val="28"/>
+        </w:rPr>
+      </w:pPr>
+      <w:r>
+        <w:rPr>
+          <w:b/>
           <w:sz w:val="28"/>
           <w:szCs w:val="28"/>
         </w:rPr>
         <w:lastRenderedPageBreak/>
+        <w:t>Introduction</w:t>
+      </w:r>
+    </w:p>
+    <w:p>
+      <w:pPr>
+        <w:rPr>
+          <w:sz w:val="28"/>
+          <w:szCs w:val="28"/>
+        </w:rPr>
+      </w:pPr>
+      <w:r>
+        <w:rPr>
+          <w:sz w:val="28"/>
+          <w:szCs w:val="28"/>
+        </w:rPr>
         <w:t xml:space="preserve">Over the last 20 years “crowdfunding” has gained in notoriety. Many, while unaware how it all works, understand that it is a way of getting people to fund some project you initiate. All crowdfunding platforms have some set of rules. Some require a minimum of support shown for the project </w:t>
       </w:r>
       <w:r>
@@ -766,6 +794,7 @@
           <w:sz w:val="28"/>
           <w:szCs w:val="28"/>
         </w:rPr>
+        <w:lastRenderedPageBreak/>
         <w:t>While seemingly successful</w:t>
       </w:r>
       <w:r>
@@ -837,7 +866,6 @@
           <w:sz w:val="28"/>
           <w:szCs w:val="28"/>
         </w:rPr>
-        <w:lastRenderedPageBreak/>
         <w:t>This report will go on to organize and analyze some 4000 projects to discover what trends and insights we can learn to answer some questions which will shed light on the crowdfunding campaign known as Kickstarter.</w:t>
       </w:r>
     </w:p>
@@ -867,7 +895,35 @@
           <w:sz w:val="28"/>
           <w:szCs w:val="28"/>
         </w:rPr>
-        <w:t xml:space="preserve">hat something that worked, will always work or maybe only worked at that time and the trend shows something else will work </w:t>
+        <w:t>hat something that worked, will always work</w:t>
+      </w:r>
+      <w:r>
+        <w:rPr>
+          <w:sz w:val="28"/>
+          <w:szCs w:val="28"/>
+        </w:rPr>
+        <w:t>,</w:t>
+      </w:r>
+      <w:r>
+        <w:rPr>
+          <w:sz w:val="28"/>
+          <w:szCs w:val="28"/>
+        </w:rPr>
+        <w:t xml:space="preserve"> or maybe only worked at that time</w:t>
+      </w:r>
+      <w:r>
+        <w:rPr>
+          <w:sz w:val="28"/>
+          <w:szCs w:val="28"/>
+        </w:rPr>
+        <w:t xml:space="preserve">. Sometimes </w:t>
+      </w:r>
+      <w:r>
+        <w:rPr>
+          <w:sz w:val="28"/>
+          <w:szCs w:val="28"/>
+        </w:rPr>
+        <w:t xml:space="preserve">the trend shows something else will work </w:t>
       </w:r>
       <w:r>
         <w:rPr>
@@ -886,6 +942,34 @@
     </w:p>
     <w:p>
       <w:pPr>
+        <w:jc w:val="center"/>
+        <w:rPr>
+          <w:b/>
+          <w:sz w:val="28"/>
+          <w:szCs w:val="28"/>
+        </w:rPr>
+      </w:pPr>
+      <w:r>
+        <w:rPr>
+          <w:b/>
+          <w:sz w:val="28"/>
+          <w:szCs w:val="28"/>
+        </w:rPr>
+        <w:t>Analysis</w:t>
+      </w:r>
+    </w:p>
+    <w:p>
+      <w:pPr>
+        <w:rPr>
+          <w:sz w:val="28"/>
+          <w:szCs w:val="28"/>
+        </w:rPr>
+      </w:pPr>
+      <w:bookmarkStart w:id="0" w:name="_GoBack"/>
+      <w:bookmarkEnd w:id="0"/>
+    </w:p>
+    <w:p>
+      <w:pPr>
         <w:rPr>
           <w:sz w:val="28"/>
           <w:szCs w:val="28"/>
@@ -903,7 +987,21 @@
           <w:sz w:val="28"/>
           <w:szCs w:val="28"/>
         </w:rPr>
-        <w:t xml:space="preserve"> these questions, we proceeded to organize and analyze our data from a number of different perspectives. </w:t>
+        <w:t xml:space="preserve"> </w:t>
+      </w:r>
+      <w:r>
+        <w:rPr>
+          <w:sz w:val="28"/>
+          <w:szCs w:val="28"/>
+        </w:rPr>
+        <w:t>our</w:t>
+      </w:r>
+      <w:r>
+        <w:rPr>
+          <w:sz w:val="28"/>
+          <w:szCs w:val="28"/>
+        </w:rPr>
+        <w:t xml:space="preserve"> questions, we proceeded to organize and analyze our data from a number of different perspectives. </w:t>
       </w:r>
     </w:p>
     <w:p>
@@ -947,7 +1045,21 @@
           <w:sz w:val="28"/>
           <w:szCs w:val="28"/>
         </w:rPr>
-        <w:t xml:space="preserve">In the table </w:t>
+        <w:t xml:space="preserve">In </w:t>
+      </w:r>
+      <w:r>
+        <w:rPr>
+          <w:sz w:val="28"/>
+          <w:szCs w:val="28"/>
+        </w:rPr>
+        <w:t>Table 1 / Chart 1</w:t>
+      </w:r>
+      <w:r>
+        <w:rPr>
+          <w:sz w:val="28"/>
+          <w:szCs w:val="28"/>
+        </w:rPr>
+        <w:t xml:space="preserve"> </w:t>
       </w:r>
       <w:r>
         <w:rPr>
@@ -961,7 +1073,7 @@
           <w:sz w:val="28"/>
           <w:szCs w:val="28"/>
         </w:rPr>
-        <w:t xml:space="preserve">, with the accompanying chart, we see that theatre was the lead category </w:t>
+        <w:t xml:space="preserve">, we see that theatre was the lead category </w:t>
       </w:r>
       <w:r>
         <w:rPr>
@@ -1084,6 +1196,13 @@
           <w:szCs w:val="28"/>
         </w:rPr>
       </w:pPr>
+      <w:r>
+        <w:rPr>
+          <w:sz w:val="28"/>
+          <w:szCs w:val="28"/>
+        </w:rPr>
+        <w:t>Table 1</w:t>
+      </w:r>
     </w:p>
     <w:p>
       <w:pPr>
@@ -1148,6 +1267,13 @@
           <w:szCs w:val="28"/>
         </w:rPr>
       </w:pPr>
+      <w:r>
+        <w:rPr>
+          <w:sz w:val="28"/>
+          <w:szCs w:val="28"/>
+        </w:rPr>
+        <w:t>Chart 1</w:t>
+      </w:r>
     </w:p>
     <w:p>
       <w:pPr>
@@ -1162,14 +1288,14 @@
           <w:szCs w:val="28"/>
         </w:rPr>
         <w:lastRenderedPageBreak/>
-        <w:t>In the next set of tables and char</w:t>
-      </w:r>
-      <w:r>
-        <w:rPr>
-          <w:sz w:val="28"/>
-          <w:szCs w:val="28"/>
-        </w:rPr>
-        <w:t>ts</w:t>
+        <w:t xml:space="preserve">In </w:t>
+      </w:r>
+      <w:r>
+        <w:rPr>
+          <w:sz w:val="28"/>
+          <w:szCs w:val="28"/>
+        </w:rPr>
+        <w:t>Table 2 / Chart 2, on the next two pages,</w:t>
       </w:r>
       <w:r>
         <w:rPr>
@@ -1206,35 +1332,14 @@
           <w:sz w:val="28"/>
           <w:szCs w:val="28"/>
         </w:rPr>
-        <w:t xml:space="preserve">On the next </w:t>
-      </w:r>
-      <w:r>
-        <w:rPr>
-          <w:sz w:val="28"/>
-          <w:szCs w:val="28"/>
-        </w:rPr>
-        <w:t>few</w:t>
-      </w:r>
-      <w:r>
-        <w:rPr>
-          <w:sz w:val="28"/>
-          <w:szCs w:val="28"/>
-        </w:rPr>
-        <w:t xml:space="preserve"> pages</w:t>
-      </w:r>
-      <w:r>
-        <w:rPr>
-          <w:sz w:val="28"/>
-          <w:szCs w:val="28"/>
-        </w:rPr>
-        <w:t xml:space="preserve"> </w:t>
-      </w:r>
-      <w:r>
-        <w:rPr>
-          <w:sz w:val="28"/>
-          <w:szCs w:val="28"/>
-        </w:rPr>
-        <w:t>we find</w:t>
+        <w:t>We</w:t>
+      </w:r>
+      <w:r>
+        <w:rPr>
+          <w:sz w:val="28"/>
+          <w:szCs w:val="28"/>
+        </w:rPr>
+        <w:t xml:space="preserve"> find</w:t>
       </w:r>
       <w:r>
         <w:rPr>
@@ -1645,9 +1750,9 @@
         </w:rPr>
         <w:lastRenderedPageBreak/>
         <w:drawing>
-          <wp:inline distT="0" distB="0" distL="0" distR="0" wp14:anchorId="0AF36545" wp14:editId="21458BF2">
-            <wp:extent cx="6143625" cy="8172311"/>
-            <wp:effectExtent l="0" t="0" r="0" b="635"/>
+          <wp:inline distT="0" distB="0" distL="0" distR="0" wp14:anchorId="0AF36545" wp14:editId="6B72E14A">
+            <wp:extent cx="6142990" cy="7781925"/>
+            <wp:effectExtent l="0" t="0" r="0" b="9525"/>
             <wp:docPr id="3" name="Picture 3"/>
             <wp:cNvGraphicFramePr>
               <a:graphicFrameLocks xmlns:a="http://schemas.openxmlformats.org/drawingml/2006/main" noChangeAspect="1"/>
@@ -1668,7 +1773,7 @@
                   <pic:spPr>
                     <a:xfrm>
                       <a:off x="0" y="0"/>
-                      <a:ext cx="6156673" cy="8189667"/>
+                      <a:ext cx="6160903" cy="7804617"/>
                     </a:xfrm>
                     <a:prstGeom prst="rect">
                       <a:avLst/>
@@ -1690,12 +1795,34 @@
       </w:pPr>
       <w:r>
         <w:rPr>
+          <w:sz w:val="28"/>
+          <w:szCs w:val="28"/>
+        </w:rPr>
+        <w:t>Table 2</w:t>
+      </w:r>
+    </w:p>
+    <w:p>
+      <w:pPr>
+        <w:rPr>
+          <w:sz w:val="28"/>
+          <w:szCs w:val="28"/>
+        </w:rPr>
+      </w:pPr>
+    </w:p>
+    <w:p>
+      <w:pPr>
+        <w:rPr>
+          <w:sz w:val="28"/>
+          <w:szCs w:val="28"/>
+        </w:rPr>
+      </w:pPr>
+      <w:r>
+        <w:rPr>
           <w:noProof/>
         </w:rPr>
-        <w:lastRenderedPageBreak/>
         <w:drawing>
-          <wp:inline distT="0" distB="0" distL="0" distR="0" wp14:anchorId="54B88332" wp14:editId="247580BD">
-            <wp:extent cx="6238875" cy="7677150"/>
+          <wp:inline distT="0" distB="0" distL="0" distR="0" wp14:anchorId="54B88332" wp14:editId="0A6AA17B">
+            <wp:extent cx="6238875" cy="7277100"/>
             <wp:effectExtent l="0" t="0" r="9525" b="0"/>
             <wp:docPr id="5" name="Chart 5">
               <a:extLst xmlns:a="http://schemas.openxmlformats.org/drawingml/2006/main">
@@ -1712,6 +1839,21 @@
             </a:graphic>
           </wp:inline>
         </w:drawing>
+      </w:r>
+    </w:p>
+    <w:p>
+      <w:pPr>
+        <w:rPr>
+          <w:sz w:val="28"/>
+          <w:szCs w:val="28"/>
+        </w:rPr>
+      </w:pPr>
+      <w:r>
+        <w:rPr>
+          <w:sz w:val="28"/>
+          <w:szCs w:val="28"/>
+        </w:rPr>
+        <w:t>Chart 2</w:t>
       </w:r>
     </w:p>
     <w:p>
@@ -1828,6 +1970,21 @@
           <w:szCs w:val="28"/>
         </w:rPr>
       </w:pPr>
+      <w:r>
+        <w:rPr>
+          <w:sz w:val="28"/>
+          <w:szCs w:val="28"/>
+        </w:rPr>
+        <w:t>Table 3</w:t>
+      </w:r>
+    </w:p>
+    <w:p>
+      <w:pPr>
+        <w:rPr>
+          <w:sz w:val="28"/>
+          <w:szCs w:val="28"/>
+        </w:rPr>
+      </w:pPr>
     </w:p>
     <w:p>
       <w:pPr>
@@ -1850,8 +2007,8 @@
         </w:rPr>
         <w:lastRenderedPageBreak/>
         <w:drawing>
-          <wp:inline distT="0" distB="0" distL="0" distR="0" wp14:anchorId="1E99B96E" wp14:editId="58B3E8E4">
-            <wp:extent cx="6438900" cy="4095750"/>
+          <wp:inline distT="0" distB="0" distL="0" distR="0" wp14:anchorId="1E99B96E" wp14:editId="4F0C14FA">
+            <wp:extent cx="6438900" cy="3790950"/>
             <wp:effectExtent l="0" t="0" r="0" b="0"/>
             <wp:docPr id="7" name="Picture 7"/>
             <wp:cNvGraphicFramePr>
@@ -1873,7 +2030,7 @@
                   <pic:spPr>
                     <a:xfrm>
                       <a:off x="0" y="0"/>
-                      <a:ext cx="6438900" cy="4095750"/>
+                      <a:ext cx="6438900" cy="3790950"/>
                     </a:xfrm>
                     <a:prstGeom prst="rect">
                       <a:avLst/>
@@ -1898,7 +2055,37 @@
           <w:sz w:val="28"/>
           <w:szCs w:val="28"/>
         </w:rPr>
+        <w:t>Chart 3</w:t>
+      </w:r>
+    </w:p>
+    <w:p>
+      <w:pPr>
+        <w:rPr>
+          <w:sz w:val="28"/>
+          <w:szCs w:val="28"/>
+        </w:rPr>
+      </w:pPr>
+    </w:p>
+    <w:p>
+      <w:pPr>
+        <w:rPr>
+          <w:sz w:val="28"/>
+          <w:szCs w:val="28"/>
+        </w:rPr>
+      </w:pPr>
+      <w:r>
+        <w:rPr>
+          <w:sz w:val="28"/>
+          <w:szCs w:val="28"/>
+        </w:rPr>
         <w:t>In our last perspective</w:t>
+      </w:r>
+      <w:r>
+        <w:rPr>
+          <w:sz w:val="28"/>
+          <w:szCs w:val="28"/>
+        </w:rPr>
+        <w:t>, Table 4 / Chart 4</w:t>
       </w:r>
       <w:r>
         <w:rPr>
@@ -1960,9 +2147,9 @@
         </w:rPr>
         <w:lastRenderedPageBreak/>
         <w:drawing>
-          <wp:inline distT="0" distB="0" distL="0" distR="0" wp14:anchorId="60484D56" wp14:editId="70D6DE7E">
-            <wp:extent cx="6334125" cy="6172200"/>
-            <wp:effectExtent l="0" t="0" r="9525" b="0"/>
+          <wp:inline distT="0" distB="0" distL="0" distR="0" wp14:anchorId="60484D56" wp14:editId="051C8CC2">
+            <wp:extent cx="6334125" cy="5915025"/>
+            <wp:effectExtent l="0" t="0" r="9525" b="9525"/>
             <wp:docPr id="8" name="Picture 8"/>
             <wp:cNvGraphicFramePr>
               <a:graphicFrameLocks xmlns:a="http://schemas.openxmlformats.org/drawingml/2006/main" noChangeAspect="1"/>
@@ -1983,7 +2170,7 @@
                   <pic:spPr>
                     <a:xfrm>
                       <a:off x="0" y="0"/>
-                      <a:ext cx="6334125" cy="6172200"/>
+                      <a:ext cx="6334125" cy="5915025"/>
                     </a:xfrm>
                     <a:prstGeom prst="rect">
                       <a:avLst/>
@@ -1999,6 +2186,21 @@
     <w:p>
       <w:pPr>
         <w:rPr>
+          <w:sz w:val="24"/>
+          <w:szCs w:val="24"/>
+        </w:rPr>
+      </w:pPr>
+      <w:r>
+        <w:rPr>
+          <w:sz w:val="24"/>
+          <w:szCs w:val="24"/>
+        </w:rPr>
+        <w:t>Table 4 / Chart 4</w:t>
+      </w:r>
+    </w:p>
+    <w:p>
+      <w:pPr>
+        <w:rPr>
           <w:sz w:val="28"/>
           <w:szCs w:val="28"/>
         </w:rPr>
@@ -2027,18 +2229,18 @@
         </w:numPr>
         <w:spacing w:before="100" w:beforeAutospacing="1" w:after="100" w:afterAutospacing="1" w:line="240" w:lineRule="auto"/>
         <w:rPr>
-          <w:rFonts w:ascii="Segoe UI" w:eastAsia="Times New Roman" w:hAnsi="Segoe UI" w:cs="Segoe UI"/>
+          <w:rFonts w:eastAsia="Times New Roman" w:cstheme="minorHAnsi"/>
           <w:color w:val="24292E"/>
-          <w:sz w:val="24"/>
-          <w:szCs w:val="24"/>
-        </w:rPr>
-      </w:pPr>
-      <w:r>
-        <w:rPr>
-          <w:rFonts w:ascii="Segoe UI" w:eastAsia="Times New Roman" w:hAnsi="Segoe UI" w:cs="Segoe UI"/>
+          <w:sz w:val="26"/>
+          <w:szCs w:val="26"/>
+        </w:rPr>
+      </w:pPr>
+      <w:r>
+        <w:rPr>
+          <w:rFonts w:eastAsia="Times New Roman" w:cstheme="minorHAnsi"/>
           <w:color w:val="24292E"/>
-          <w:sz w:val="24"/>
-          <w:szCs w:val="24"/>
+          <w:sz w:val="26"/>
+          <w:szCs w:val="26"/>
         </w:rPr>
         <w:t>What are three conclusions we can make about Kickstarter campaigns given the provided data?</w:t>
       </w:r>
@@ -2051,18 +2253,18 @@
         </w:numPr>
         <w:spacing w:before="60" w:after="100" w:afterAutospacing="1" w:line="240" w:lineRule="auto"/>
         <w:rPr>
-          <w:rFonts w:ascii="Segoe UI" w:eastAsia="Times New Roman" w:hAnsi="Segoe UI" w:cs="Segoe UI"/>
+          <w:rFonts w:eastAsia="Times New Roman" w:cstheme="minorHAnsi"/>
           <w:color w:val="24292E"/>
-          <w:sz w:val="24"/>
-          <w:szCs w:val="24"/>
-        </w:rPr>
-      </w:pPr>
-      <w:r>
-        <w:rPr>
-          <w:rFonts w:ascii="Segoe UI" w:eastAsia="Times New Roman" w:hAnsi="Segoe UI" w:cs="Segoe UI"/>
+          <w:sz w:val="26"/>
+          <w:szCs w:val="26"/>
+        </w:rPr>
+      </w:pPr>
+      <w:r>
+        <w:rPr>
+          <w:rFonts w:eastAsia="Times New Roman" w:cstheme="minorHAnsi"/>
           <w:color w:val="24292E"/>
-          <w:sz w:val="24"/>
-          <w:szCs w:val="24"/>
+          <w:sz w:val="26"/>
+          <w:szCs w:val="26"/>
         </w:rPr>
         <w:t>What are some of the limitations of this dataset?</w:t>
       </w:r>
@@ -2075,18 +2277,18 @@
         </w:numPr>
         <w:spacing w:before="60" w:after="100" w:afterAutospacing="1" w:line="240" w:lineRule="auto"/>
         <w:rPr>
-          <w:rFonts w:ascii="Segoe UI" w:eastAsia="Times New Roman" w:hAnsi="Segoe UI" w:cs="Segoe UI"/>
+          <w:rFonts w:eastAsia="Times New Roman" w:cstheme="minorHAnsi"/>
           <w:color w:val="24292E"/>
-          <w:sz w:val="24"/>
-          <w:szCs w:val="24"/>
-        </w:rPr>
-      </w:pPr>
-      <w:r>
-        <w:rPr>
-          <w:rFonts w:ascii="Segoe UI" w:eastAsia="Times New Roman" w:hAnsi="Segoe UI" w:cs="Segoe UI"/>
+          <w:sz w:val="26"/>
+          <w:szCs w:val="26"/>
+        </w:rPr>
+      </w:pPr>
+      <w:r>
+        <w:rPr>
+          <w:rFonts w:eastAsia="Times New Roman" w:cstheme="minorHAnsi"/>
           <w:color w:val="24292E"/>
-          <w:sz w:val="24"/>
-          <w:szCs w:val="24"/>
+          <w:sz w:val="26"/>
+          <w:szCs w:val="26"/>
         </w:rPr>
         <w:t>What are some other possible tables/graphs that we could create?</w:t>
       </w:r>
@@ -2491,16 +2693,7 @@
           <w:sz w:val="28"/>
           <w:szCs w:val="28"/>
         </w:rPr>
-        <w:t xml:space="preserve">Did we somehow only get </w:t>
-      </w:r>
-      <w:bookmarkStart w:id="0" w:name="_GoBack"/>
-      <w:bookmarkEnd w:id="0"/>
-      <w:r>
-        <w:rPr>
-          <w:sz w:val="28"/>
-          <w:szCs w:val="28"/>
-        </w:rPr>
-        <w:t>the play skewed data part</w:t>
+        <w:t>Did we somehow only get the play skewed data part</w:t>
       </w:r>
       <w:r>
         <w:rPr>
@@ -3167,6 +3360,118 @@
     </w:lvl>
   </w:abstractNum>
   <w:abstractNum w:abstractNumId="1" w15:restartNumberingAfterBreak="0">
+    <w:nsid w:val="17D27C2E"/>
+    <w:multiLevelType w:val="hybridMultilevel"/>
+    <w:tmpl w:val="89E0D620"/>
+    <w:lvl w:ilvl="0" w:tplc="08B0C238">
+      <w:numFmt w:val="bullet"/>
+      <w:lvlText w:val="-"/>
+      <w:lvlJc w:val="left"/>
+      <w:pPr>
+        <w:ind w:left="720" w:hanging="360"/>
+      </w:pPr>
+      <w:rPr>
+        <w:rFonts w:ascii="Calibri" w:eastAsiaTheme="minorEastAsia" w:hAnsi="Calibri" w:cs="Calibri" w:hint="default"/>
+      </w:rPr>
+    </w:lvl>
+    <w:lvl w:ilvl="1" w:tplc="04090003" w:tentative="1">
+      <w:start w:val="1"/>
+      <w:numFmt w:val="bullet"/>
+      <w:lvlText w:val="o"/>
+      <w:lvlJc w:val="left"/>
+      <w:pPr>
+        <w:ind w:left="1440" w:hanging="360"/>
+      </w:pPr>
+      <w:rPr>
+        <w:rFonts w:ascii="Courier New" w:hAnsi="Courier New" w:cs="Courier New" w:hint="default"/>
+      </w:rPr>
+    </w:lvl>
+    <w:lvl w:ilvl="2" w:tplc="04090005" w:tentative="1">
+      <w:start w:val="1"/>
+      <w:numFmt w:val="bullet"/>
+      <w:lvlText w:val=""/>
+      <w:lvlJc w:val="left"/>
+      <w:pPr>
+        <w:ind w:left="2160" w:hanging="360"/>
+      </w:pPr>
+      <w:rPr>
+        <w:rFonts w:ascii="Wingdings" w:hAnsi="Wingdings" w:hint="default"/>
+      </w:rPr>
+    </w:lvl>
+    <w:lvl w:ilvl="3" w:tplc="04090001" w:tentative="1">
+      <w:start w:val="1"/>
+      <w:numFmt w:val="bullet"/>
+      <w:lvlText w:val=""/>
+      <w:lvlJc w:val="left"/>
+      <w:pPr>
+        <w:ind w:left="2880" w:hanging="360"/>
+      </w:pPr>
+      <w:rPr>
+        <w:rFonts w:ascii="Symbol" w:hAnsi="Symbol" w:hint="default"/>
+      </w:rPr>
+    </w:lvl>
+    <w:lvl w:ilvl="4" w:tplc="04090003" w:tentative="1">
+      <w:start w:val="1"/>
+      <w:numFmt w:val="bullet"/>
+      <w:lvlText w:val="o"/>
+      <w:lvlJc w:val="left"/>
+      <w:pPr>
+        <w:ind w:left="3600" w:hanging="360"/>
+      </w:pPr>
+      <w:rPr>
+        <w:rFonts w:ascii="Courier New" w:hAnsi="Courier New" w:cs="Courier New" w:hint="default"/>
+      </w:rPr>
+    </w:lvl>
+    <w:lvl w:ilvl="5" w:tplc="04090005" w:tentative="1">
+      <w:start w:val="1"/>
+      <w:numFmt w:val="bullet"/>
+      <w:lvlText w:val=""/>
+      <w:lvlJc w:val="left"/>
+      <w:pPr>
+        <w:ind w:left="4320" w:hanging="360"/>
+      </w:pPr>
+      <w:rPr>
+        <w:rFonts w:ascii="Wingdings" w:hAnsi="Wingdings" w:hint="default"/>
+      </w:rPr>
+    </w:lvl>
+    <w:lvl w:ilvl="6" w:tplc="04090001" w:tentative="1">
+      <w:start w:val="1"/>
+      <w:numFmt w:val="bullet"/>
+      <w:lvlText w:val=""/>
+      <w:lvlJc w:val="left"/>
+      <w:pPr>
+        <w:ind w:left="5040" w:hanging="360"/>
+      </w:pPr>
+      <w:rPr>
+        <w:rFonts w:ascii="Symbol" w:hAnsi="Symbol" w:hint="default"/>
+      </w:rPr>
+    </w:lvl>
+    <w:lvl w:ilvl="7" w:tplc="04090003" w:tentative="1">
+      <w:start w:val="1"/>
+      <w:numFmt w:val="bullet"/>
+      <w:lvlText w:val="o"/>
+      <w:lvlJc w:val="left"/>
+      <w:pPr>
+        <w:ind w:left="5760" w:hanging="360"/>
+      </w:pPr>
+      <w:rPr>
+        <w:rFonts w:ascii="Courier New" w:hAnsi="Courier New" w:cs="Courier New" w:hint="default"/>
+      </w:rPr>
+    </w:lvl>
+    <w:lvl w:ilvl="8" w:tplc="04090005" w:tentative="1">
+      <w:start w:val="1"/>
+      <w:numFmt w:val="bullet"/>
+      <w:lvlText w:val=""/>
+      <w:lvlJc w:val="left"/>
+      <w:pPr>
+        <w:ind w:left="6480" w:hanging="360"/>
+      </w:pPr>
+      <w:rPr>
+        <w:rFonts w:ascii="Wingdings" w:hAnsi="Wingdings" w:hint="default"/>
+      </w:rPr>
+    </w:lvl>
+  </w:abstractNum>
+  <w:abstractNum w:abstractNumId="2" w15:restartNumberingAfterBreak="0">
     <w:nsid w:val="1EAF67BA"/>
     <w:multiLevelType w:val="multilevel"/>
     <w:tmpl w:val="1F24F202"/>
@@ -3279,7 +3584,343 @@
       </w:pPr>
     </w:lvl>
   </w:abstractNum>
-  <w:abstractNum w:abstractNumId="2" w15:restartNumberingAfterBreak="0">
+  <w:abstractNum w:abstractNumId="3" w15:restartNumberingAfterBreak="0">
+    <w:nsid w:val="22BB2398"/>
+    <w:multiLevelType w:val="hybridMultilevel"/>
+    <w:tmpl w:val="45F8C176"/>
+    <w:lvl w:ilvl="0" w:tplc="9E6E8678">
+      <w:numFmt w:val="bullet"/>
+      <w:lvlText w:val="-"/>
+      <w:lvlJc w:val="left"/>
+      <w:pPr>
+        <w:ind w:left="720" w:hanging="360"/>
+      </w:pPr>
+      <w:rPr>
+        <w:rFonts w:ascii="Calibri" w:eastAsiaTheme="minorEastAsia" w:hAnsi="Calibri" w:cs="Calibri" w:hint="default"/>
+      </w:rPr>
+    </w:lvl>
+    <w:lvl w:ilvl="1" w:tplc="04090003" w:tentative="1">
+      <w:start w:val="1"/>
+      <w:numFmt w:val="bullet"/>
+      <w:lvlText w:val="o"/>
+      <w:lvlJc w:val="left"/>
+      <w:pPr>
+        <w:ind w:left="1440" w:hanging="360"/>
+      </w:pPr>
+      <w:rPr>
+        <w:rFonts w:ascii="Courier New" w:hAnsi="Courier New" w:cs="Courier New" w:hint="default"/>
+      </w:rPr>
+    </w:lvl>
+    <w:lvl w:ilvl="2" w:tplc="04090005" w:tentative="1">
+      <w:start w:val="1"/>
+      <w:numFmt w:val="bullet"/>
+      <w:lvlText w:val=""/>
+      <w:lvlJc w:val="left"/>
+      <w:pPr>
+        <w:ind w:left="2160" w:hanging="360"/>
+      </w:pPr>
+      <w:rPr>
+        <w:rFonts w:ascii="Wingdings" w:hAnsi="Wingdings" w:hint="default"/>
+      </w:rPr>
+    </w:lvl>
+    <w:lvl w:ilvl="3" w:tplc="04090001" w:tentative="1">
+      <w:start w:val="1"/>
+      <w:numFmt w:val="bullet"/>
+      <w:lvlText w:val=""/>
+      <w:lvlJc w:val="left"/>
+      <w:pPr>
+        <w:ind w:left="2880" w:hanging="360"/>
+      </w:pPr>
+      <w:rPr>
+        <w:rFonts w:ascii="Symbol" w:hAnsi="Symbol" w:hint="default"/>
+      </w:rPr>
+    </w:lvl>
+    <w:lvl w:ilvl="4" w:tplc="04090003" w:tentative="1">
+      <w:start w:val="1"/>
+      <w:numFmt w:val="bullet"/>
+      <w:lvlText w:val="o"/>
+      <w:lvlJc w:val="left"/>
+      <w:pPr>
+        <w:ind w:left="3600" w:hanging="360"/>
+      </w:pPr>
+      <w:rPr>
+        <w:rFonts w:ascii="Courier New" w:hAnsi="Courier New" w:cs="Courier New" w:hint="default"/>
+      </w:rPr>
+    </w:lvl>
+    <w:lvl w:ilvl="5" w:tplc="04090005" w:tentative="1">
+      <w:start w:val="1"/>
+      <w:numFmt w:val="bullet"/>
+      <w:lvlText w:val=""/>
+      <w:lvlJc w:val="left"/>
+      <w:pPr>
+        <w:ind w:left="4320" w:hanging="360"/>
+      </w:pPr>
+      <w:rPr>
+        <w:rFonts w:ascii="Wingdings" w:hAnsi="Wingdings" w:hint="default"/>
+      </w:rPr>
+    </w:lvl>
+    <w:lvl w:ilvl="6" w:tplc="04090001" w:tentative="1">
+      <w:start w:val="1"/>
+      <w:numFmt w:val="bullet"/>
+      <w:lvlText w:val=""/>
+      <w:lvlJc w:val="left"/>
+      <w:pPr>
+        <w:ind w:left="5040" w:hanging="360"/>
+      </w:pPr>
+      <w:rPr>
+        <w:rFonts w:ascii="Symbol" w:hAnsi="Symbol" w:hint="default"/>
+      </w:rPr>
+    </w:lvl>
+    <w:lvl w:ilvl="7" w:tplc="04090003" w:tentative="1">
+      <w:start w:val="1"/>
+      <w:numFmt w:val="bullet"/>
+      <w:lvlText w:val="o"/>
+      <w:lvlJc w:val="left"/>
+      <w:pPr>
+        <w:ind w:left="5760" w:hanging="360"/>
+      </w:pPr>
+      <w:rPr>
+        <w:rFonts w:ascii="Courier New" w:hAnsi="Courier New" w:cs="Courier New" w:hint="default"/>
+      </w:rPr>
+    </w:lvl>
+    <w:lvl w:ilvl="8" w:tplc="04090005" w:tentative="1">
+      <w:start w:val="1"/>
+      <w:numFmt w:val="bullet"/>
+      <w:lvlText w:val=""/>
+      <w:lvlJc w:val="left"/>
+      <w:pPr>
+        <w:ind w:left="6480" w:hanging="360"/>
+      </w:pPr>
+      <w:rPr>
+        <w:rFonts w:ascii="Wingdings" w:hAnsi="Wingdings" w:hint="default"/>
+      </w:rPr>
+    </w:lvl>
+  </w:abstractNum>
+  <w:abstractNum w:abstractNumId="4" w15:restartNumberingAfterBreak="0">
+    <w:nsid w:val="26FC5421"/>
+    <w:multiLevelType w:val="hybridMultilevel"/>
+    <w:tmpl w:val="61D0052A"/>
+    <w:lvl w:ilvl="0" w:tplc="77A0D254">
+      <w:numFmt w:val="bullet"/>
+      <w:lvlText w:val="-"/>
+      <w:lvlJc w:val="left"/>
+      <w:pPr>
+        <w:ind w:left="720" w:hanging="360"/>
+      </w:pPr>
+      <w:rPr>
+        <w:rFonts w:ascii="Calibri" w:eastAsiaTheme="minorEastAsia" w:hAnsi="Calibri" w:cs="Calibri" w:hint="default"/>
+      </w:rPr>
+    </w:lvl>
+    <w:lvl w:ilvl="1" w:tplc="04090003" w:tentative="1">
+      <w:start w:val="1"/>
+      <w:numFmt w:val="bullet"/>
+      <w:lvlText w:val="o"/>
+      <w:lvlJc w:val="left"/>
+      <w:pPr>
+        <w:ind w:left="1440" w:hanging="360"/>
+      </w:pPr>
+      <w:rPr>
+        <w:rFonts w:ascii="Courier New" w:hAnsi="Courier New" w:cs="Courier New" w:hint="default"/>
+      </w:rPr>
+    </w:lvl>
+    <w:lvl w:ilvl="2" w:tplc="04090005" w:tentative="1">
+      <w:start w:val="1"/>
+      <w:numFmt w:val="bullet"/>
+      <w:lvlText w:val=""/>
+      <w:lvlJc w:val="left"/>
+      <w:pPr>
+        <w:ind w:left="2160" w:hanging="360"/>
+      </w:pPr>
+      <w:rPr>
+        <w:rFonts w:ascii="Wingdings" w:hAnsi="Wingdings" w:hint="default"/>
+      </w:rPr>
+    </w:lvl>
+    <w:lvl w:ilvl="3" w:tplc="04090001" w:tentative="1">
+      <w:start w:val="1"/>
+      <w:numFmt w:val="bullet"/>
+      <w:lvlText w:val=""/>
+      <w:lvlJc w:val="left"/>
+      <w:pPr>
+        <w:ind w:left="2880" w:hanging="360"/>
+      </w:pPr>
+      <w:rPr>
+        <w:rFonts w:ascii="Symbol" w:hAnsi="Symbol" w:hint="default"/>
+      </w:rPr>
+    </w:lvl>
+    <w:lvl w:ilvl="4" w:tplc="04090003" w:tentative="1">
+      <w:start w:val="1"/>
+      <w:numFmt w:val="bullet"/>
+      <w:lvlText w:val="o"/>
+      <w:lvlJc w:val="left"/>
+      <w:pPr>
+        <w:ind w:left="3600" w:hanging="360"/>
+      </w:pPr>
+      <w:rPr>
+        <w:rFonts w:ascii="Courier New" w:hAnsi="Courier New" w:cs="Courier New" w:hint="default"/>
+      </w:rPr>
+    </w:lvl>
+    <w:lvl w:ilvl="5" w:tplc="04090005" w:tentative="1">
+      <w:start w:val="1"/>
+      <w:numFmt w:val="bullet"/>
+      <w:lvlText w:val=""/>
+      <w:lvlJc w:val="left"/>
+      <w:pPr>
+        <w:ind w:left="4320" w:hanging="360"/>
+      </w:pPr>
+      <w:rPr>
+        <w:rFonts w:ascii="Wingdings" w:hAnsi="Wingdings" w:hint="default"/>
+      </w:rPr>
+    </w:lvl>
+    <w:lvl w:ilvl="6" w:tplc="04090001" w:tentative="1">
+      <w:start w:val="1"/>
+      <w:numFmt w:val="bullet"/>
+      <w:lvlText w:val=""/>
+      <w:lvlJc w:val="left"/>
+      <w:pPr>
+        <w:ind w:left="5040" w:hanging="360"/>
+      </w:pPr>
+      <w:rPr>
+        <w:rFonts w:ascii="Symbol" w:hAnsi="Symbol" w:hint="default"/>
+      </w:rPr>
+    </w:lvl>
+    <w:lvl w:ilvl="7" w:tplc="04090003" w:tentative="1">
+      <w:start w:val="1"/>
+      <w:numFmt w:val="bullet"/>
+      <w:lvlText w:val="o"/>
+      <w:lvlJc w:val="left"/>
+      <w:pPr>
+        <w:ind w:left="5760" w:hanging="360"/>
+      </w:pPr>
+      <w:rPr>
+        <w:rFonts w:ascii="Courier New" w:hAnsi="Courier New" w:cs="Courier New" w:hint="default"/>
+      </w:rPr>
+    </w:lvl>
+    <w:lvl w:ilvl="8" w:tplc="04090005" w:tentative="1">
+      <w:start w:val="1"/>
+      <w:numFmt w:val="bullet"/>
+      <w:lvlText w:val=""/>
+      <w:lvlJc w:val="left"/>
+      <w:pPr>
+        <w:ind w:left="6480" w:hanging="360"/>
+      </w:pPr>
+      <w:rPr>
+        <w:rFonts w:ascii="Wingdings" w:hAnsi="Wingdings" w:hint="default"/>
+      </w:rPr>
+    </w:lvl>
+  </w:abstractNum>
+  <w:abstractNum w:abstractNumId="5" w15:restartNumberingAfterBreak="0">
+    <w:nsid w:val="3A5A4F95"/>
+    <w:multiLevelType w:val="hybridMultilevel"/>
+    <w:tmpl w:val="38B27ED0"/>
+    <w:lvl w:ilvl="0" w:tplc="1D165292">
+      <w:numFmt w:val="bullet"/>
+      <w:lvlText w:val="-"/>
+      <w:lvlJc w:val="left"/>
+      <w:pPr>
+        <w:ind w:left="720" w:hanging="360"/>
+      </w:pPr>
+      <w:rPr>
+        <w:rFonts w:ascii="Calibri" w:eastAsiaTheme="minorEastAsia" w:hAnsi="Calibri" w:cs="Calibri" w:hint="default"/>
+      </w:rPr>
+    </w:lvl>
+    <w:lvl w:ilvl="1" w:tplc="04090003" w:tentative="1">
+      <w:start w:val="1"/>
+      <w:numFmt w:val="bullet"/>
+      <w:lvlText w:val="o"/>
+      <w:lvlJc w:val="left"/>
+      <w:pPr>
+        <w:ind w:left="1440" w:hanging="360"/>
+      </w:pPr>
+      <w:rPr>
+        <w:rFonts w:ascii="Courier New" w:hAnsi="Courier New" w:cs="Courier New" w:hint="default"/>
+      </w:rPr>
+    </w:lvl>
+    <w:lvl w:ilvl="2" w:tplc="04090005" w:tentative="1">
+      <w:start w:val="1"/>
+      <w:numFmt w:val="bullet"/>
+      <w:lvlText w:val=""/>
+      <w:lvlJc w:val="left"/>
+      <w:pPr>
+        <w:ind w:left="2160" w:hanging="360"/>
+      </w:pPr>
+      <w:rPr>
+        <w:rFonts w:ascii="Wingdings" w:hAnsi="Wingdings" w:hint="default"/>
+      </w:rPr>
+    </w:lvl>
+    <w:lvl w:ilvl="3" w:tplc="04090001" w:tentative="1">
+      <w:start w:val="1"/>
+      <w:numFmt w:val="bullet"/>
+      <w:lvlText w:val=""/>
+      <w:lvlJc w:val="left"/>
+      <w:pPr>
+        <w:ind w:left="2880" w:hanging="360"/>
+      </w:pPr>
+      <w:rPr>
+        <w:rFonts w:ascii="Symbol" w:hAnsi="Symbol" w:hint="default"/>
+      </w:rPr>
+    </w:lvl>
+    <w:lvl w:ilvl="4" w:tplc="04090003" w:tentative="1">
+      <w:start w:val="1"/>
+      <w:numFmt w:val="bullet"/>
+      <w:lvlText w:val="o"/>
+      <w:lvlJc w:val="left"/>
+      <w:pPr>
+        <w:ind w:left="3600" w:hanging="360"/>
+      </w:pPr>
+      <w:rPr>
+        <w:rFonts w:ascii="Courier New" w:hAnsi="Courier New" w:cs="Courier New" w:hint="default"/>
+      </w:rPr>
+    </w:lvl>
+    <w:lvl w:ilvl="5" w:tplc="04090005" w:tentative="1">
+      <w:start w:val="1"/>
+      <w:numFmt w:val="bullet"/>
+      <w:lvlText w:val=""/>
+      <w:lvlJc w:val="left"/>
+      <w:pPr>
+        <w:ind w:left="4320" w:hanging="360"/>
+      </w:pPr>
+      <w:rPr>
+        <w:rFonts w:ascii="Wingdings" w:hAnsi="Wingdings" w:hint="default"/>
+      </w:rPr>
+    </w:lvl>
+    <w:lvl w:ilvl="6" w:tplc="04090001" w:tentative="1">
+      <w:start w:val="1"/>
+      <w:numFmt w:val="bullet"/>
+      <w:lvlText w:val=""/>
+      <w:lvlJc w:val="left"/>
+      <w:pPr>
+        <w:ind w:left="5040" w:hanging="360"/>
+      </w:pPr>
+      <w:rPr>
+        <w:rFonts w:ascii="Symbol" w:hAnsi="Symbol" w:hint="default"/>
+      </w:rPr>
+    </w:lvl>
+    <w:lvl w:ilvl="7" w:tplc="04090003" w:tentative="1">
+      <w:start w:val="1"/>
+      <w:numFmt w:val="bullet"/>
+      <w:lvlText w:val="o"/>
+      <w:lvlJc w:val="left"/>
+      <w:pPr>
+        <w:ind w:left="5760" w:hanging="360"/>
+      </w:pPr>
+      <w:rPr>
+        <w:rFonts w:ascii="Courier New" w:hAnsi="Courier New" w:cs="Courier New" w:hint="default"/>
+      </w:rPr>
+    </w:lvl>
+    <w:lvl w:ilvl="8" w:tplc="04090005" w:tentative="1">
+      <w:start w:val="1"/>
+      <w:numFmt w:val="bullet"/>
+      <w:lvlText w:val=""/>
+      <w:lvlJc w:val="left"/>
+      <w:pPr>
+        <w:ind w:left="6480" w:hanging="360"/>
+      </w:pPr>
+      <w:rPr>
+        <w:rFonts w:ascii="Wingdings" w:hAnsi="Wingdings" w:hint="default"/>
+      </w:rPr>
+    </w:lvl>
+  </w:abstractNum>
+  <w:abstractNum w:abstractNumId="6" w15:restartNumberingAfterBreak="0">
     <w:nsid w:val="3DFB7BA7"/>
     <w:multiLevelType w:val="multilevel"/>
     <w:tmpl w:val="3F34F788"/>
@@ -3392,7 +4033,7 @@
       </w:pPr>
     </w:lvl>
   </w:abstractNum>
-  <w:abstractNum w:abstractNumId="3" w15:restartNumberingAfterBreak="0">
+  <w:abstractNum w:abstractNumId="7" w15:restartNumberingAfterBreak="0">
     <w:nsid w:val="626A45E1"/>
     <w:multiLevelType w:val="multilevel"/>
     <w:tmpl w:val="3F34F788"/>
@@ -3505,17 +4146,259 @@
       </w:pPr>
     </w:lvl>
   </w:abstractNum>
+  <w:abstractNum w:abstractNumId="8" w15:restartNumberingAfterBreak="0">
+    <w:nsid w:val="6DC55ED5"/>
+    <w:multiLevelType w:val="hybridMultilevel"/>
+    <w:tmpl w:val="529A649C"/>
+    <w:lvl w:ilvl="0" w:tplc="3ECC616E">
+      <w:numFmt w:val="bullet"/>
+      <w:lvlText w:val="-"/>
+      <w:lvlJc w:val="left"/>
+      <w:pPr>
+        <w:ind w:left="720" w:hanging="360"/>
+      </w:pPr>
+      <w:rPr>
+        <w:rFonts w:ascii="Calibri" w:eastAsiaTheme="minorEastAsia" w:hAnsi="Calibri" w:cs="Calibri" w:hint="default"/>
+      </w:rPr>
+    </w:lvl>
+    <w:lvl w:ilvl="1" w:tplc="04090003" w:tentative="1">
+      <w:start w:val="1"/>
+      <w:numFmt w:val="bullet"/>
+      <w:lvlText w:val="o"/>
+      <w:lvlJc w:val="left"/>
+      <w:pPr>
+        <w:ind w:left="1440" w:hanging="360"/>
+      </w:pPr>
+      <w:rPr>
+        <w:rFonts w:ascii="Courier New" w:hAnsi="Courier New" w:cs="Courier New" w:hint="default"/>
+      </w:rPr>
+    </w:lvl>
+    <w:lvl w:ilvl="2" w:tplc="04090005" w:tentative="1">
+      <w:start w:val="1"/>
+      <w:numFmt w:val="bullet"/>
+      <w:lvlText w:val=""/>
+      <w:lvlJc w:val="left"/>
+      <w:pPr>
+        <w:ind w:left="2160" w:hanging="360"/>
+      </w:pPr>
+      <w:rPr>
+        <w:rFonts w:ascii="Wingdings" w:hAnsi="Wingdings" w:hint="default"/>
+      </w:rPr>
+    </w:lvl>
+    <w:lvl w:ilvl="3" w:tplc="04090001" w:tentative="1">
+      <w:start w:val="1"/>
+      <w:numFmt w:val="bullet"/>
+      <w:lvlText w:val=""/>
+      <w:lvlJc w:val="left"/>
+      <w:pPr>
+        <w:ind w:left="2880" w:hanging="360"/>
+      </w:pPr>
+      <w:rPr>
+        <w:rFonts w:ascii="Symbol" w:hAnsi="Symbol" w:hint="default"/>
+      </w:rPr>
+    </w:lvl>
+    <w:lvl w:ilvl="4" w:tplc="04090003" w:tentative="1">
+      <w:start w:val="1"/>
+      <w:numFmt w:val="bullet"/>
+      <w:lvlText w:val="o"/>
+      <w:lvlJc w:val="left"/>
+      <w:pPr>
+        <w:ind w:left="3600" w:hanging="360"/>
+      </w:pPr>
+      <w:rPr>
+        <w:rFonts w:ascii="Courier New" w:hAnsi="Courier New" w:cs="Courier New" w:hint="default"/>
+      </w:rPr>
+    </w:lvl>
+    <w:lvl w:ilvl="5" w:tplc="04090005" w:tentative="1">
+      <w:start w:val="1"/>
+      <w:numFmt w:val="bullet"/>
+      <w:lvlText w:val=""/>
+      <w:lvlJc w:val="left"/>
+      <w:pPr>
+        <w:ind w:left="4320" w:hanging="360"/>
+      </w:pPr>
+      <w:rPr>
+        <w:rFonts w:ascii="Wingdings" w:hAnsi="Wingdings" w:hint="default"/>
+      </w:rPr>
+    </w:lvl>
+    <w:lvl w:ilvl="6" w:tplc="04090001" w:tentative="1">
+      <w:start w:val="1"/>
+      <w:numFmt w:val="bullet"/>
+      <w:lvlText w:val=""/>
+      <w:lvlJc w:val="left"/>
+      <w:pPr>
+        <w:ind w:left="5040" w:hanging="360"/>
+      </w:pPr>
+      <w:rPr>
+        <w:rFonts w:ascii="Symbol" w:hAnsi="Symbol" w:hint="default"/>
+      </w:rPr>
+    </w:lvl>
+    <w:lvl w:ilvl="7" w:tplc="04090003" w:tentative="1">
+      <w:start w:val="1"/>
+      <w:numFmt w:val="bullet"/>
+      <w:lvlText w:val="o"/>
+      <w:lvlJc w:val="left"/>
+      <w:pPr>
+        <w:ind w:left="5760" w:hanging="360"/>
+      </w:pPr>
+      <w:rPr>
+        <w:rFonts w:ascii="Courier New" w:hAnsi="Courier New" w:cs="Courier New" w:hint="default"/>
+      </w:rPr>
+    </w:lvl>
+    <w:lvl w:ilvl="8" w:tplc="04090005" w:tentative="1">
+      <w:start w:val="1"/>
+      <w:numFmt w:val="bullet"/>
+      <w:lvlText w:val=""/>
+      <w:lvlJc w:val="left"/>
+      <w:pPr>
+        <w:ind w:left="6480" w:hanging="360"/>
+      </w:pPr>
+      <w:rPr>
+        <w:rFonts w:ascii="Wingdings" w:hAnsi="Wingdings" w:hint="default"/>
+      </w:rPr>
+    </w:lvl>
+  </w:abstractNum>
+  <w:abstractNum w:abstractNumId="9" w15:restartNumberingAfterBreak="0">
+    <w:nsid w:val="7C1E6DFB"/>
+    <w:multiLevelType w:val="hybridMultilevel"/>
+    <w:tmpl w:val="F7C27D14"/>
+    <w:lvl w:ilvl="0" w:tplc="BBD0C3EE">
+      <w:numFmt w:val="bullet"/>
+      <w:lvlText w:val="-"/>
+      <w:lvlJc w:val="left"/>
+      <w:pPr>
+        <w:ind w:left="720" w:hanging="360"/>
+      </w:pPr>
+      <w:rPr>
+        <w:rFonts w:ascii="Calibri" w:eastAsiaTheme="minorEastAsia" w:hAnsi="Calibri" w:cs="Calibri" w:hint="default"/>
+      </w:rPr>
+    </w:lvl>
+    <w:lvl w:ilvl="1" w:tplc="04090003" w:tentative="1">
+      <w:start w:val="1"/>
+      <w:numFmt w:val="bullet"/>
+      <w:lvlText w:val="o"/>
+      <w:lvlJc w:val="left"/>
+      <w:pPr>
+        <w:ind w:left="1440" w:hanging="360"/>
+      </w:pPr>
+      <w:rPr>
+        <w:rFonts w:ascii="Courier New" w:hAnsi="Courier New" w:cs="Courier New" w:hint="default"/>
+      </w:rPr>
+    </w:lvl>
+    <w:lvl w:ilvl="2" w:tplc="04090005" w:tentative="1">
+      <w:start w:val="1"/>
+      <w:numFmt w:val="bullet"/>
+      <w:lvlText w:val=""/>
+      <w:lvlJc w:val="left"/>
+      <w:pPr>
+        <w:ind w:left="2160" w:hanging="360"/>
+      </w:pPr>
+      <w:rPr>
+        <w:rFonts w:ascii="Wingdings" w:hAnsi="Wingdings" w:hint="default"/>
+      </w:rPr>
+    </w:lvl>
+    <w:lvl w:ilvl="3" w:tplc="04090001" w:tentative="1">
+      <w:start w:val="1"/>
+      <w:numFmt w:val="bullet"/>
+      <w:lvlText w:val=""/>
+      <w:lvlJc w:val="left"/>
+      <w:pPr>
+        <w:ind w:left="2880" w:hanging="360"/>
+      </w:pPr>
+      <w:rPr>
+        <w:rFonts w:ascii="Symbol" w:hAnsi="Symbol" w:hint="default"/>
+      </w:rPr>
+    </w:lvl>
+    <w:lvl w:ilvl="4" w:tplc="04090003" w:tentative="1">
+      <w:start w:val="1"/>
+      <w:numFmt w:val="bullet"/>
+      <w:lvlText w:val="o"/>
+      <w:lvlJc w:val="left"/>
+      <w:pPr>
+        <w:ind w:left="3600" w:hanging="360"/>
+      </w:pPr>
+      <w:rPr>
+        <w:rFonts w:ascii="Courier New" w:hAnsi="Courier New" w:cs="Courier New" w:hint="default"/>
+      </w:rPr>
+    </w:lvl>
+    <w:lvl w:ilvl="5" w:tplc="04090005" w:tentative="1">
+      <w:start w:val="1"/>
+      <w:numFmt w:val="bullet"/>
+      <w:lvlText w:val=""/>
+      <w:lvlJc w:val="left"/>
+      <w:pPr>
+        <w:ind w:left="4320" w:hanging="360"/>
+      </w:pPr>
+      <w:rPr>
+        <w:rFonts w:ascii="Wingdings" w:hAnsi="Wingdings" w:hint="default"/>
+      </w:rPr>
+    </w:lvl>
+    <w:lvl w:ilvl="6" w:tplc="04090001" w:tentative="1">
+      <w:start w:val="1"/>
+      <w:numFmt w:val="bullet"/>
+      <w:lvlText w:val=""/>
+      <w:lvlJc w:val="left"/>
+      <w:pPr>
+        <w:ind w:left="5040" w:hanging="360"/>
+      </w:pPr>
+      <w:rPr>
+        <w:rFonts w:ascii="Symbol" w:hAnsi="Symbol" w:hint="default"/>
+      </w:rPr>
+    </w:lvl>
+    <w:lvl w:ilvl="7" w:tplc="04090003" w:tentative="1">
+      <w:start w:val="1"/>
+      <w:numFmt w:val="bullet"/>
+      <w:lvlText w:val="o"/>
+      <w:lvlJc w:val="left"/>
+      <w:pPr>
+        <w:ind w:left="5760" w:hanging="360"/>
+      </w:pPr>
+      <w:rPr>
+        <w:rFonts w:ascii="Courier New" w:hAnsi="Courier New" w:cs="Courier New" w:hint="default"/>
+      </w:rPr>
+    </w:lvl>
+    <w:lvl w:ilvl="8" w:tplc="04090005" w:tentative="1">
+      <w:start w:val="1"/>
+      <w:numFmt w:val="bullet"/>
+      <w:lvlText w:val=""/>
+      <w:lvlJc w:val="left"/>
+      <w:pPr>
+        <w:ind w:left="6480" w:hanging="360"/>
+      </w:pPr>
+      <w:rPr>
+        <w:rFonts w:ascii="Wingdings" w:hAnsi="Wingdings" w:hint="default"/>
+      </w:rPr>
+    </w:lvl>
+  </w:abstractNum>
   <w:num w:numId="1">
-    <w:abstractNumId w:val="1"/>
+    <w:abstractNumId w:val="2"/>
   </w:num>
   <w:num w:numId="2">
     <w:abstractNumId w:val="0"/>
   </w:num>
   <w:num w:numId="3">
+    <w:abstractNumId w:val="7"/>
+  </w:num>
+  <w:num w:numId="4">
+    <w:abstractNumId w:val="6"/>
+  </w:num>
+  <w:num w:numId="5">
+    <w:abstractNumId w:val="1"/>
+  </w:num>
+  <w:num w:numId="6">
+    <w:abstractNumId w:val="8"/>
+  </w:num>
+  <w:num w:numId="7">
+    <w:abstractNumId w:val="4"/>
+  </w:num>
+  <w:num w:numId="8">
     <w:abstractNumId w:val="3"/>
   </w:num>
-  <w:num w:numId="4">
-    <w:abstractNumId w:val="2"/>
+  <w:num w:numId="9">
+    <w:abstractNumId w:val="5"/>
+  </w:num>
+  <w:num w:numId="10">
+    <w:abstractNumId w:val="9"/>
   </w:num>
 </w:numbering>
 </file>

</xml_diff>

<commit_message>
Adjustment to Chart 2 for readability
</commit_message>
<xml_diff>
--- a/KickstarterCampaignreport.docx
+++ b/KickstarterCampaignreport.docx
@@ -1819,7 +1819,7 @@
           <w:noProof/>
         </w:rPr>
         <w:drawing>
-          <wp:inline distT="0" distB="0" distL="0" distR="0" wp14:anchorId="54B88332" wp14:editId="0A6AA17B">
+          <wp:inline distT="0" distB="0" distL="0" distR="0" wp14:anchorId="54B88332" wp14:editId="6730DA77">
             <wp:extent cx="6238875" cy="7277100"/>
             <wp:effectExtent l="0" t="0" r="9525" b="0"/>
             <wp:docPr id="5" name="Chart 5">
@@ -1838,6 +1838,8 @@
           </wp:inline>
         </w:drawing>
       </w:r>
+      <w:bookmarkStart w:id="0" w:name="_GoBack"/>
+      <w:bookmarkEnd w:id="0"/>
     </w:p>
     <w:p>
       <w:pPr>
@@ -2895,16 +2897,7 @@
           <w:sz w:val="28"/>
           <w:szCs w:val="28"/>
         </w:rPr>
-        <w:t xml:space="preserve"> have all been </w:t>
-      </w:r>
-      <w:bookmarkStart w:id="0" w:name="_GoBack"/>
-      <w:bookmarkEnd w:id="0"/>
-      <w:r>
-        <w:rPr>
-          <w:sz w:val="28"/>
-          <w:szCs w:val="28"/>
-        </w:rPr>
-        <w:t xml:space="preserve">on the receiving end of endless advertisements and solicitations coming at us from many </w:t>
+        <w:t xml:space="preserve"> have all been on the receiving end of endless advertisements and solicitations coming at us from many </w:t>
       </w:r>
       <w:r>
         <w:rPr>
@@ -5678,7 +5671,7 @@
           <c:yMode val="edge"/>
           <c:x val="3.845192862185861E-2"/>
           <c:y val="2.9670839128419099E-2"/>
-          <c:w val="0.85914328984030996"/>
+          <c:w val="0.93136711346196233"/>
           <c:h val="0.83677607058505721"/>
         </c:manualLayout>
       </c:layout>

</xml_diff>

<commit_message>
Addition of table top games as niche project
</commit_message>
<xml_diff>
--- a/KickstarterCampaignreport.docx
+++ b/KickstarterCampaignreport.docx
@@ -1528,7 +1528,30 @@
           <w:sz w:val="28"/>
           <w:szCs w:val="28"/>
         </w:rPr>
-        <w:t xml:space="preserve">s were in documentaries, electronic music, hardware, nonfiction, rock, shorts, and television were 100% successful in their endeavors once they launched their projects. </w:t>
+        <w:t xml:space="preserve">s were in documentaries, electronic music, hardware, nonfiction, rock, shorts, </w:t>
+      </w:r>
+      <w:r>
+        <w:rPr>
+          <w:sz w:val="28"/>
+          <w:szCs w:val="28"/>
+        </w:rPr>
+        <w:t>table top games,</w:t>
+      </w:r>
+      <w:bookmarkStart w:id="0" w:name="_GoBack"/>
+      <w:bookmarkEnd w:id="0"/>
+      <w:r>
+        <w:rPr>
+          <w:sz w:val="28"/>
+          <w:szCs w:val="28"/>
+        </w:rPr>
+        <w:t xml:space="preserve"> </w:t>
+      </w:r>
+      <w:r>
+        <w:rPr>
+          <w:sz w:val="28"/>
+          <w:szCs w:val="28"/>
+        </w:rPr>
+        <w:t xml:space="preserve">and television were 100% successful in their endeavors once they launched their projects. </w:t>
       </w:r>
     </w:p>
     <w:p>
@@ -1838,8 +1861,6 @@
           </wp:inline>
         </w:drawing>
       </w:r>
-      <w:bookmarkStart w:id="0" w:name="_GoBack"/>
-      <w:bookmarkEnd w:id="0"/>
     </w:p>
     <w:p>
       <w:pPr>

</xml_diff>